<commit_message>
changed create and connect
</commit_message>
<xml_diff>
--- a/requirements.docx
+++ b/requirements.docx
@@ -225,15 +225,17 @@
           <w:color w:val="333333"/>
           <w:sz w:val="23"/>
           <w:szCs w:val="23"/>
-          <w:lang w:eastAsia="ru-RU"/>
-        </w:rPr>
-      </w:pPr>
-      <w:r>
-        <w:rPr>
-          <w:rFonts w:ascii="Arial" w:eastAsia="Times New Roman" w:hAnsi="Arial" w:cs="Arial"/>
-          <w:color w:val="333333"/>
-          <w:sz w:val="23"/>
-          <w:szCs w:val="23"/>
+          <w:highlight w:val="green"/>
+          <w:lang w:eastAsia="ru-RU"/>
+        </w:rPr>
+      </w:pPr>
+      <w:r>
+        <w:rPr>
+          <w:rFonts w:ascii="Arial" w:eastAsia="Times New Roman" w:hAnsi="Arial" w:cs="Arial"/>
+          <w:color w:val="333333"/>
+          <w:sz w:val="23"/>
+          <w:szCs w:val="23"/>
+          <w:highlight w:val="green"/>
           <w:lang w:eastAsia="ru-RU"/>
         </w:rPr>
         <w:t xml:space="preserve">Все подключения из </w:t>
@@ -244,6 +246,7 @@
           <w:color w:val="333333"/>
           <w:sz w:val="23"/>
           <w:szCs w:val="23"/>
+          <w:highlight w:val="green"/>
           <w:lang w:val="en-US" w:eastAsia="ru-RU"/>
         </w:rPr>
         <w:t>GUI</w:t>
@@ -254,26 +257,18 @@
           <w:color w:val="333333"/>
           <w:sz w:val="23"/>
           <w:szCs w:val="23"/>
-          <w:lang w:eastAsia="ru-RU"/>
-        </w:rPr>
-        <w:t xml:space="preserve"> </w:t>
-      </w:r>
-      <w:r>
-        <w:rPr>
-          <w:rFonts w:ascii="Arial" w:eastAsia="Times New Roman" w:hAnsi="Arial" w:cs="Arial"/>
-          <w:color w:val="333333"/>
-          <w:sz w:val="23"/>
-          <w:szCs w:val="23"/>
-          <w:lang w:eastAsia="ru-RU"/>
-        </w:rPr>
-        <w:t xml:space="preserve">должны осуществляться выделенным, не </w:t>
-      </w:r>
-      <w:r>
-        <w:rPr>
-          <w:rFonts w:ascii="Arial" w:eastAsia="Times New Roman" w:hAnsi="Arial" w:cs="Arial"/>
-          <w:color w:val="333333"/>
-          <w:sz w:val="23"/>
-          <w:szCs w:val="23"/>
+          <w:highlight w:val="green"/>
+          <w:lang w:eastAsia="ru-RU"/>
+        </w:rPr>
+        <w:t xml:space="preserve"> должны осуществляться выделенным, не </w:t>
+      </w:r>
+      <w:r>
+        <w:rPr>
+          <w:rFonts w:ascii="Arial" w:eastAsia="Times New Roman" w:hAnsi="Arial" w:cs="Arial"/>
+          <w:color w:val="333333"/>
+          <w:sz w:val="23"/>
+          <w:szCs w:val="23"/>
+          <w:highlight w:val="green"/>
           <w:lang w:val="en-US" w:eastAsia="ru-RU"/>
         </w:rPr>
         <w:t>root</w:t>
@@ -284,19 +279,10 @@
           <w:color w:val="333333"/>
           <w:sz w:val="23"/>
           <w:szCs w:val="23"/>
-          <w:lang w:eastAsia="ru-RU"/>
-        </w:rPr>
-        <w:t xml:space="preserve">, </w:t>
-      </w:r>
-      <w:r>
-        <w:rPr>
-          <w:rFonts w:ascii="Arial" w:eastAsia="Times New Roman" w:hAnsi="Arial" w:cs="Arial"/>
-          <w:color w:val="333333"/>
-          <w:sz w:val="23"/>
-          <w:szCs w:val="23"/>
-          <w:lang w:eastAsia="ru-RU"/>
-        </w:rPr>
-        <w:t>пользователем;</w:t>
+          <w:highlight w:val="green"/>
+          <w:lang w:eastAsia="ru-RU"/>
+        </w:rPr>
+        <w:t>, пользователем;</w:t>
       </w:r>
     </w:p>
     <w:p>
@@ -312,15 +298,17 @@
           <w:color w:val="333333"/>
           <w:sz w:val="23"/>
           <w:szCs w:val="23"/>
-          <w:lang w:eastAsia="ru-RU"/>
-        </w:rPr>
-      </w:pPr>
-      <w:r>
-        <w:rPr>
-          <w:rFonts w:ascii="Arial" w:eastAsia="Times New Roman" w:hAnsi="Arial" w:cs="Arial"/>
-          <w:color w:val="333333"/>
-          <w:sz w:val="23"/>
-          <w:szCs w:val="23"/>
+          <w:highlight w:val="green"/>
+          <w:lang w:eastAsia="ru-RU"/>
+        </w:rPr>
+      </w:pPr>
+      <w:r>
+        <w:rPr>
+          <w:rFonts w:ascii="Arial" w:eastAsia="Times New Roman" w:hAnsi="Arial" w:cs="Arial"/>
+          <w:color w:val="333333"/>
+          <w:sz w:val="23"/>
+          <w:szCs w:val="23"/>
+          <w:highlight w:val="green"/>
           <w:lang w:eastAsia="ru-RU"/>
         </w:rPr>
         <w:t>Должен существовать как минимум один индекс, созданный вами по выбранному текстовому не ключевому полю;</w:t>

</xml_diff>